<commit_message>
Product + Category Api
</commit_message>
<xml_diff>
--- a/docs/docs.docx
+++ b/docs/docs.docx
@@ -1727,6 +1727,349 @@
         <w:t>Phân tích</w:t>
       </w:r>
       <w:bookmarkEnd w:id="1"/>
+    </w:p>
+    <w:p>
+      <w:pPr>
+        <w:pStyle w:val="Heading1"/>
+        <w:numPr>
+          <w:ilvl w:val="0"/>
+          <w:numId w:val="2"/>
+        </w:numPr>
+      </w:pPr>
+      <w:r>
+        <w:t>Constraint</w:t>
+      </w:r>
+    </w:p>
+    <w:p>
+      <w:pPr>
+        <w:pStyle w:val="ListParagraph"/>
+        <w:numPr>
+          <w:ilvl w:val="1"/>
+          <w:numId w:val="2"/>
+        </w:numPr>
+      </w:pPr>
+      <w:r>
+        <w:t>Trạng thái đơn hàng</w:t>
+      </w:r>
+    </w:p>
+    <w:tbl>
+      <w:tblPr>
+        <w:tblStyle w:val="TableGrid"/>
+        <w:tblW w:w="0" w:type="auto"/>
+        <w:tblInd w:w="792" w:type="dxa"/>
+        <w:tblLook w:val="04A0" w:firstRow="1" w:lastRow="0" w:firstColumn="1" w:lastColumn="0" w:noHBand="0" w:noVBand="1"/>
+      </w:tblPr>
+      <w:tblGrid>
+        <w:gridCol w:w="4306"/>
+        <w:gridCol w:w="4252"/>
+      </w:tblGrid>
+      <w:tr>
+        <w:tc>
+          <w:tcPr>
+            <w:tcW w:w="4675" w:type="dxa"/>
+          </w:tcPr>
+          <w:p>
+            <w:pPr>
+              <w:pStyle w:val="ListParagraph"/>
+              <w:ind w:left="0"/>
+            </w:pPr>
+            <w:r>
+              <w:t>Trạng thái</w:t>
+            </w:r>
+          </w:p>
+        </w:tc>
+        <w:tc>
+          <w:tcPr>
+            <w:tcW w:w="4675" w:type="dxa"/>
+          </w:tcPr>
+          <w:p>
+            <w:pPr>
+              <w:pStyle w:val="ListParagraph"/>
+              <w:ind w:left="0"/>
+            </w:pPr>
+            <w:r>
+              <w:t>Ý nghĩa</w:t>
+            </w:r>
+          </w:p>
+        </w:tc>
+      </w:tr>
+      <w:tr>
+        <w:tc>
+          <w:tcPr>
+            <w:tcW w:w="4675" w:type="dxa"/>
+          </w:tcPr>
+          <w:p>
+            <w:pPr>
+              <w:pStyle w:val="ListParagraph"/>
+              <w:ind w:left="0"/>
+            </w:pPr>
+            <w:r>
+              <w:t>PENDING</w:t>
+            </w:r>
+          </w:p>
+        </w:tc>
+        <w:tc>
+          <w:tcPr>
+            <w:tcW w:w="4675" w:type="dxa"/>
+          </w:tcPr>
+          <w:p>
+            <w:pPr>
+              <w:pStyle w:val="ListParagraph"/>
+              <w:ind w:left="0"/>
+            </w:pPr>
+            <w:r>
+              <w:t>Đơn hàng đã được tạo nhưng chưa được xử lý (Đang chờ xử lý).</w:t>
+            </w:r>
+          </w:p>
+        </w:tc>
+      </w:tr>
+      <w:tr>
+        <w:tc>
+          <w:tcPr>
+            <w:tcW w:w="4675" w:type="dxa"/>
+          </w:tcPr>
+          <w:p>
+            <w:pPr>
+              <w:pStyle w:val="ListParagraph"/>
+              <w:ind w:left="0"/>
+            </w:pPr>
+            <w:r>
+              <w:t>PROCESSING</w:t>
+            </w:r>
+          </w:p>
+        </w:tc>
+        <w:tc>
+          <w:tcPr>
+            <w:tcW w:w="4675" w:type="dxa"/>
+          </w:tcPr>
+          <w:p>
+            <w:pPr>
+              <w:pStyle w:val="ListParagraph"/>
+              <w:ind w:left="0"/>
+            </w:pPr>
+            <w:r>
+              <w:t>Đơn hàng đang được xử lý (Chuẩn bị hàng, kiểm tra thanh tonas, v.v.).</w:t>
+            </w:r>
+          </w:p>
+        </w:tc>
+      </w:tr>
+      <w:tr>
+        <w:tc>
+          <w:tcPr>
+            <w:tcW w:w="4675" w:type="dxa"/>
+          </w:tcPr>
+          <w:p>
+            <w:pPr>
+              <w:pStyle w:val="ListParagraph"/>
+              <w:ind w:left="0"/>
+            </w:pPr>
+            <w:r>
+              <w:t>CONFIRM</w:t>
+            </w:r>
+          </w:p>
+        </w:tc>
+        <w:tc>
+          <w:tcPr>
+            <w:tcW w:w="4675" w:type="dxa"/>
+          </w:tcPr>
+          <w:p>
+            <w:pPr>
+              <w:pStyle w:val="ListParagraph"/>
+              <w:ind w:left="0"/>
+            </w:pPr>
+            <w:r>
+              <w:t>Đơn hàng đã được xác nhận.</w:t>
+            </w:r>
+          </w:p>
+        </w:tc>
+      </w:tr>
+      <w:tr>
+        <w:tc>
+          <w:tcPr>
+            <w:tcW w:w="4675" w:type="dxa"/>
+          </w:tcPr>
+          <w:p>
+            <w:pPr>
+              <w:pStyle w:val="ListParagraph"/>
+              <w:ind w:left="0"/>
+            </w:pPr>
+            <w:r>
+              <w:t>SHIPPED</w:t>
+            </w:r>
+          </w:p>
+        </w:tc>
+        <w:tc>
+          <w:tcPr>
+            <w:tcW w:w="4675" w:type="dxa"/>
+          </w:tcPr>
+          <w:p>
+            <w:pPr>
+              <w:pStyle w:val="ListParagraph"/>
+              <w:ind w:left="0"/>
+            </w:pPr>
+            <w:r>
+              <w:t>Đơn hàng đã được giao cho đơn vị vận chuyển.</w:t>
+            </w:r>
+          </w:p>
+        </w:tc>
+      </w:tr>
+      <w:tr>
+        <w:tc>
+          <w:tcPr>
+            <w:tcW w:w="4675" w:type="dxa"/>
+          </w:tcPr>
+          <w:p>
+            <w:pPr>
+              <w:pStyle w:val="ListParagraph"/>
+              <w:ind w:left="0"/>
+            </w:pPr>
+            <w:r>
+              <w:t>DELIVERED</w:t>
+            </w:r>
+          </w:p>
+        </w:tc>
+        <w:tc>
+          <w:tcPr>
+            <w:tcW w:w="4675" w:type="dxa"/>
+          </w:tcPr>
+          <w:p>
+            <w:pPr>
+              <w:pStyle w:val="ListParagraph"/>
+              <w:ind w:left="0"/>
+            </w:pPr>
+            <w:r>
+              <w:t>Đơn hàng đã được giao thành công đến khách hàng.</w:t>
+            </w:r>
+          </w:p>
+        </w:tc>
+      </w:tr>
+      <w:tr>
+        <w:tc>
+          <w:tcPr>
+            <w:tcW w:w="4675" w:type="dxa"/>
+          </w:tcPr>
+          <w:p>
+            <w:pPr>
+              <w:pStyle w:val="ListParagraph"/>
+              <w:ind w:left="0"/>
+            </w:pPr>
+            <w:r>
+              <w:t>CANCEL</w:t>
+            </w:r>
+          </w:p>
+        </w:tc>
+        <w:tc>
+          <w:tcPr>
+            <w:tcW w:w="4675" w:type="dxa"/>
+          </w:tcPr>
+          <w:p>
+            <w:pPr>
+              <w:pStyle w:val="ListParagraph"/>
+              <w:ind w:left="0"/>
+            </w:pPr>
+            <w:r>
+              <w:t>Đơn hàng đã bị huỷ (do khách hàng hoặc hệ thống)</w:t>
+            </w:r>
+          </w:p>
+        </w:tc>
+      </w:tr>
+      <w:tr>
+        <w:tc>
+          <w:tcPr>
+            <w:tcW w:w="4675" w:type="dxa"/>
+          </w:tcPr>
+          <w:p>
+            <w:pPr>
+              <w:pStyle w:val="ListParagraph"/>
+              <w:ind w:left="0"/>
+            </w:pPr>
+            <w:r>
+              <w:t>RETURN</w:t>
+            </w:r>
+          </w:p>
+        </w:tc>
+        <w:tc>
+          <w:tcPr>
+            <w:tcW w:w="4675" w:type="dxa"/>
+          </w:tcPr>
+          <w:p>
+            <w:pPr>
+              <w:pStyle w:val="ListParagraph"/>
+              <w:ind w:left="0"/>
+            </w:pPr>
+            <w:r>
+              <w:t>Đơn hàng đã được trả lại (khách hàng không hài lòng hoặc có lỗi).</w:t>
+            </w:r>
+          </w:p>
+        </w:tc>
+      </w:tr>
+      <w:tr>
+        <w:tc>
+          <w:tcPr>
+            <w:tcW w:w="4675" w:type="dxa"/>
+          </w:tcPr>
+          <w:p>
+            <w:pPr>
+              <w:pStyle w:val="ListParagraph"/>
+              <w:ind w:left="0"/>
+            </w:pPr>
+            <w:r>
+              <w:t>FAIL</w:t>
+            </w:r>
+          </w:p>
+        </w:tc>
+        <w:tc>
+          <w:tcPr>
+            <w:tcW w:w="4675" w:type="dxa"/>
+          </w:tcPr>
+          <w:p>
+            <w:pPr>
+              <w:pStyle w:val="ListParagraph"/>
+              <w:ind w:left="0"/>
+            </w:pPr>
+            <w:r>
+              <w:t>Đơn hàng không thành công (Thanh toán thất bại)</w:t>
+            </w:r>
+          </w:p>
+        </w:tc>
+      </w:tr>
+      <w:tr>
+        <w:tc>
+          <w:tcPr>
+            <w:tcW w:w="4675" w:type="dxa"/>
+          </w:tcPr>
+          <w:p>
+            <w:pPr>
+              <w:pStyle w:val="ListParagraph"/>
+              <w:ind w:left="0"/>
+            </w:pPr>
+            <w:r>
+              <w:lastRenderedPageBreak/>
+              <w:t>SUCCESS</w:t>
+            </w:r>
+          </w:p>
+        </w:tc>
+        <w:tc>
+          <w:tcPr>
+            <w:tcW w:w="4675" w:type="dxa"/>
+          </w:tcPr>
+          <w:p>
+            <w:pPr>
+              <w:pStyle w:val="ListParagraph"/>
+              <w:ind w:left="0"/>
+            </w:pPr>
+            <w:r>
+              <w:t>Đơn hàng hoàn tất (Thanh toán thành công)</w:t>
+            </w:r>
+          </w:p>
+        </w:tc>
+      </w:tr>
+    </w:tbl>
+    <w:p>
+      <w:pPr>
+        <w:pStyle w:val="ListParagraph"/>
+        <w:ind w:left="792"/>
+      </w:pPr>
     </w:p>
     <w:p>
       <w:pPr>
@@ -3495,6 +3838,25 @@
       <w:contextualSpacing/>
     </w:pPr>
   </w:style>
+  <w:style w:type="table" w:styleId="TableGrid">
+    <w:name w:val="Table Grid"/>
+    <w:basedOn w:val="TableNormal"/>
+    <w:uiPriority w:val="39"/>
+    <w:rsid w:val="00873F57"/>
+    <w:pPr>
+      <w:spacing w:after="0" w:line="240" w:lineRule="auto"/>
+    </w:pPr>
+    <w:tblPr>
+      <w:tblBorders>
+        <w:top w:val="single" w:sz="4" w:space="0" w:color="auto"/>
+        <w:left w:val="single" w:sz="4" w:space="0" w:color="auto"/>
+        <w:bottom w:val="single" w:sz="4" w:space="0" w:color="auto"/>
+        <w:right w:val="single" w:sz="4" w:space="0" w:color="auto"/>
+        <w:insideH w:val="single" w:sz="4" w:space="0" w:color="auto"/>
+        <w:insideV w:val="single" w:sz="4" w:space="0" w:color="auto"/>
+      </w:tblBorders>
+    </w:tblPr>
+  </w:style>
 </w:styles>
 </file>
 

</xml_diff>